<commit_message>
Updated the todo document.
</commit_message>
<xml_diff>
--- a/Documentation/MODRIO_2_do_160224-v8.docx
+++ b/Documentation/MODRIO_2_do_160224-v8.docx
@@ -93,18 +93,8 @@
           <w:sz w:val="40"/>
           <w:szCs w:val="40"/>
         </w:rPr>
-        <w:t xml:space="preserve">Dag </w:t>
+        <w:t>Dag Fritzson</w:t>
       </w:r>
-      <w:proofErr w:type="spellStart"/>
-      <w:r>
-        <w:rPr>
-          <w:rFonts w:ascii="Times New Roman" w:hAnsi="Times New Roman" w:cs="Times New Roman"/>
-          <w:sz w:val="40"/>
-          <w:szCs w:val="40"/>
-        </w:rPr>
-        <w:t>Fritzson</w:t>
-      </w:r>
-      <w:proofErr w:type="spellEnd"/>
       <w:r>
         <w:rPr>
           <w:rFonts w:ascii="Times New Roman" w:hAnsi="Times New Roman" w:cs="Times New Roman"/>
@@ -112,18 +102,8 @@
           <w:szCs w:val="40"/>
         </w:rPr>
         <w:br/>
-        <w:t xml:space="preserve">Alexander </w:t>
+        <w:t>Alexander Siemers</w:t>
       </w:r>
-      <w:proofErr w:type="spellStart"/>
-      <w:r>
-        <w:rPr>
-          <w:rFonts w:ascii="Times New Roman" w:hAnsi="Times New Roman" w:cs="Times New Roman"/>
-          <w:sz w:val="40"/>
-          <w:szCs w:val="40"/>
-        </w:rPr>
-        <w:t>Siemers</w:t>
-      </w:r>
-      <w:proofErr w:type="spellEnd"/>
     </w:p>
     <w:p>
       <w:pPr>
@@ -140,7 +120,7 @@
           <w:sz w:val="32"/>
           <w:szCs w:val="32"/>
         </w:rPr>
-        <w:t>March</w:t>
+        <w:t>April</w:t>
       </w:r>
       <w:r>
         <w:rPr>
@@ -156,8 +136,10 @@
           <w:sz w:val="32"/>
           <w:szCs w:val="32"/>
         </w:rPr>
-        <w:t>31</w:t>
+        <w:t>08</w:t>
       </w:r>
+      <w:bookmarkStart w:id="0" w:name="_GoBack"/>
+      <w:bookmarkEnd w:id="0"/>
       <w:r>
         <w:rPr>
           <w:rFonts w:ascii="Times New Roman" w:hAnsi="Times New Roman" w:cs="Times New Roman"/>
@@ -200,61 +182,7 @@
           <w:sz w:val="32"/>
           <w:szCs w:val="32"/>
         </w:rPr>
-        <w:t xml:space="preserve">Slightly Edited by </w:t>
-      </w:r>
-      <w:proofErr w:type="spellStart"/>
-      <w:r>
-        <w:rPr>
-          <w:rFonts w:ascii="Times New Roman" w:hAnsi="Times New Roman" w:cs="Times New Roman"/>
-          <w:sz w:val="32"/>
-          <w:szCs w:val="32"/>
-        </w:rPr>
-        <w:t>Adeel</w:t>
-      </w:r>
-      <w:proofErr w:type="spellEnd"/>
-      <w:r>
-        <w:rPr>
-          <w:rFonts w:ascii="Times New Roman" w:hAnsi="Times New Roman" w:cs="Times New Roman"/>
-          <w:sz w:val="32"/>
-          <w:szCs w:val="32"/>
-        </w:rPr>
-        <w:t xml:space="preserve"> </w:t>
-      </w:r>
-      <w:proofErr w:type="spellStart"/>
-      <w:r>
-        <w:rPr>
-          <w:rFonts w:ascii="Times New Roman" w:hAnsi="Times New Roman" w:cs="Times New Roman"/>
-          <w:sz w:val="32"/>
-          <w:szCs w:val="32"/>
-        </w:rPr>
-        <w:t>Asghar</w:t>
-      </w:r>
-      <w:proofErr w:type="spellEnd"/>
-      <w:r>
-        <w:rPr>
-          <w:rFonts w:ascii="Times New Roman" w:hAnsi="Times New Roman" w:cs="Times New Roman"/>
-          <w:sz w:val="32"/>
-          <w:szCs w:val="32"/>
-        </w:rPr>
-        <w:t xml:space="preserve">, Peter </w:t>
-      </w:r>
-      <w:proofErr w:type="spellStart"/>
-      <w:r>
-        <w:rPr>
-          <w:rFonts w:ascii="Times New Roman" w:hAnsi="Times New Roman" w:cs="Times New Roman"/>
-          <w:sz w:val="32"/>
-          <w:szCs w:val="32"/>
-        </w:rPr>
-        <w:t>Fritzson</w:t>
-      </w:r>
-      <w:proofErr w:type="spellEnd"/>
-      <w:r>
-        <w:rPr>
-          <w:rFonts w:ascii="Times New Roman" w:hAnsi="Times New Roman" w:cs="Times New Roman"/>
-          <w:sz w:val="32"/>
-          <w:szCs w:val="32"/>
-        </w:rPr>
-        <w:t>, Adrian Pop</w:t>
+        <w:t>Slightly Edited by Adeel Asghar, Peter Fritzson, Adrian Pop</w:t>
       </w:r>
     </w:p>
     <w:p>
@@ -290,10 +218,10 @@
           <w:rFonts w:ascii="Times New Roman" w:hAnsi="Times New Roman"/>
         </w:rPr>
       </w:pPr>
-      <w:bookmarkStart w:id="0" w:name="_Toc278318255"/>
-      <w:bookmarkStart w:id="1" w:name="_Toc279501274"/>
-      <w:bookmarkStart w:id="2" w:name="_Toc347157570"/>
-      <w:bookmarkStart w:id="3" w:name="_Toc413944259"/>
+      <w:bookmarkStart w:id="1" w:name="_Toc278318255"/>
+      <w:bookmarkStart w:id="2" w:name="_Toc279501274"/>
+      <w:bookmarkStart w:id="3" w:name="_Toc347157570"/>
+      <w:bookmarkStart w:id="4" w:name="_Toc413944259"/>
       <w:r>
         <w:rPr>
           <w:rFonts w:ascii="Times New Roman" w:hAnsi="Times New Roman"/>
@@ -301,10 +229,10 @@
         <w:lastRenderedPageBreak/>
         <w:t>Tool environment</w:t>
       </w:r>
-      <w:bookmarkEnd w:id="0"/>
       <w:bookmarkEnd w:id="1"/>
       <w:bookmarkEnd w:id="2"/>
       <w:bookmarkEnd w:id="3"/>
+      <w:bookmarkEnd w:id="4"/>
     </w:p>
     <w:p>
       <w:pPr>
@@ -598,47 +526,7 @@
                 <w:szCs w:val="24"/>
                 <w:lang w:val="en-US"/>
               </w:rPr>
-              <w:t xml:space="preserve">When building the </w:t>
-            </w:r>
-            <w:proofErr w:type="spellStart"/>
-            <w:r>
-              <w:rPr>
-                <w:rFonts w:ascii="Times New Roman" w:hAnsi="Times New Roman"/>
-                <w:sz w:val="24"/>
-                <w:szCs w:val="24"/>
-                <w:lang w:val="en-US"/>
-              </w:rPr>
-              <w:t>model</w:t>
-            </w:r>
-            <w:proofErr w:type="gramStart"/>
-            <w:r>
-              <w:rPr>
-                <w:rFonts w:ascii="Times New Roman" w:hAnsi="Times New Roman"/>
-                <w:sz w:val="24"/>
-                <w:szCs w:val="24"/>
-                <w:lang w:val="en-US"/>
-              </w:rPr>
-              <w:t>,.</w:t>
-            </w:r>
-            <w:proofErr w:type="gramEnd"/>
-            <w:r>
-              <w:rPr>
-                <w:rFonts w:ascii="Times New Roman" w:hAnsi="Times New Roman"/>
-                <w:sz w:val="24"/>
-                <w:szCs w:val="24"/>
-                <w:lang w:val="en-US"/>
-              </w:rPr>
-              <w:t>e</w:t>
-            </w:r>
-            <w:proofErr w:type="spellEnd"/>
-            <w:r>
-              <w:rPr>
-                <w:rFonts w:ascii="Times New Roman" w:hAnsi="Times New Roman"/>
-                <w:sz w:val="24"/>
-                <w:szCs w:val="24"/>
-                <w:lang w:val="en-US"/>
-              </w:rPr>
-              <w:t>., model correct nominal positions and orientations. This feature is needed in order to have physical correct models. Feedback to the user with 3-D graphics is extremely useful. This includes simple visualization of the coordinate systems that are available for TLM connection.</w:t>
+              <w:t>When building the model,.e., model correct nominal positions and orientations. This feature is needed in order to have physical correct models. Feedback to the user with 3-D graphics is extremely useful. This includes simple visualization of the coordinate systems that are available for TLM connection.</w:t>
             </w:r>
           </w:p>
           <w:p>
@@ -985,25 +873,14 @@
                 <w:lang w:val="en-US"/>
               </w:rPr>
             </w:pPr>
-            <w:proofErr w:type="gramStart"/>
-            <w:r>
-              <w:rPr>
-                <w:rFonts w:ascii="Times New Roman" w:hAnsi="Times New Roman"/>
-                <w:sz w:val="24"/>
-                <w:szCs w:val="24"/>
-                <w:lang w:val="en-US"/>
-              </w:rPr>
-              <w:t>Willi :</w:t>
-            </w:r>
-            <w:proofErr w:type="gramEnd"/>
-            <w:r>
-              <w:rPr>
-                <w:rFonts w:ascii="Times New Roman" w:hAnsi="Times New Roman"/>
-                <w:sz w:val="24"/>
-                <w:szCs w:val="24"/>
-                <w:lang w:val="en-US"/>
-              </w:rPr>
-              <w:t xml:space="preserve"> I discovered a bug and need to fix it. Also reported by Alexander.</w:t>
+            <w:r>
+              <w:rPr>
+                <w:rFonts w:ascii="Times New Roman" w:hAnsi="Times New Roman"/>
+                <w:sz w:val="24"/>
+                <w:szCs w:val="24"/>
+                <w:lang w:val="en-US"/>
+              </w:rPr>
+              <w:t>Willi : I discovered a bug and need to fix it. Also reported by Alexander.</w:t>
             </w:r>
           </w:p>
           <w:p>
@@ -1096,16 +973,14 @@
               <w:pStyle w:val="PlainText"/>
               <w:rPr>
                 <w:rFonts w:ascii="Times New Roman" w:hAnsi="Times New Roman"/>
-                <w:color w:val="00B050"/>
-                <w:sz w:val="24"/>
-                <w:szCs w:val="24"/>
-                <w:lang w:val="en-US"/>
-              </w:rPr>
-            </w:pPr>
-            <w:r>
-              <w:rPr>
-                <w:rFonts w:ascii="Times New Roman" w:hAnsi="Times New Roman"/>
-                <w:color w:val="00B050"/>
+                <w:sz w:val="24"/>
+                <w:szCs w:val="24"/>
+                <w:lang w:val="en-US"/>
+              </w:rPr>
+            </w:pPr>
+            <w:r>
+              <w:rPr>
+                <w:rFonts w:ascii="Times New Roman" w:hAnsi="Times New Roman"/>
                 <w:sz w:val="24"/>
                 <w:szCs w:val="24"/>
                 <w:lang w:val="en-US"/>
@@ -1162,47 +1037,7 @@
                 <w:szCs w:val="24"/>
                 <w:lang w:val="en-US"/>
               </w:rPr>
-              <w:t xml:space="preserve">Where you specify two conditions, frequency and time increment, i.e., with </w:t>
-            </w:r>
-            <w:proofErr w:type="spellStart"/>
-            <w:r>
-              <w:rPr>
-                <w:rFonts w:ascii="Times New Roman" w:hAnsi="Times New Roman"/>
-                <w:sz w:val="24"/>
-                <w:szCs w:val="24"/>
-                <w:lang w:val="en-US"/>
-              </w:rPr>
-              <w:t>WriteThisOften</w:t>
-            </w:r>
-            <w:proofErr w:type="spellEnd"/>
-            <w:r>
-              <w:rPr>
-                <w:rFonts w:ascii="Times New Roman" w:hAnsi="Times New Roman"/>
-                <w:sz w:val="24"/>
-                <w:szCs w:val="24"/>
-                <w:lang w:val="en-US"/>
-              </w:rPr>
-              <w:t xml:space="preserve"> and </w:t>
-            </w:r>
-            <w:proofErr w:type="spellStart"/>
-            <w:r>
-              <w:rPr>
-                <w:rFonts w:ascii="Times New Roman" w:hAnsi="Times New Roman"/>
-                <w:sz w:val="24"/>
-                <w:szCs w:val="24"/>
-                <w:lang w:val="en-US"/>
-              </w:rPr>
-              <w:t>WriteTimeStep</w:t>
-            </w:r>
-            <w:proofErr w:type="spellEnd"/>
-            <w:r>
-              <w:rPr>
-                <w:rFonts w:ascii="Times New Roman" w:hAnsi="Times New Roman"/>
-                <w:sz w:val="24"/>
-                <w:szCs w:val="24"/>
-                <w:lang w:val="en-US"/>
-              </w:rPr>
-              <w:t>. Note, that the time increment condition is approximate, i.e., you don’t align with that time but check if you pass the time.</w:t>
+              <w:t>Where you specify two conditions, frequency and time increment, i.e., with WriteThisOften and WriteTimeStep. Note, that the time increment condition is approximate, i.e., you don’t align with that time but check if you pass the time.</w:t>
             </w:r>
           </w:p>
           <w:p>
@@ -1295,16 +1130,14 @@
               <w:pStyle w:val="PlainText"/>
               <w:rPr>
                 <w:rFonts w:ascii="Times New Roman" w:hAnsi="Times New Roman"/>
-                <w:color w:val="00B050"/>
-                <w:sz w:val="24"/>
-                <w:szCs w:val="24"/>
-                <w:lang w:val="en-US"/>
-              </w:rPr>
-            </w:pPr>
-            <w:r>
-              <w:rPr>
-                <w:rFonts w:ascii="Times New Roman" w:hAnsi="Times New Roman"/>
-                <w:color w:val="00B050"/>
+                <w:sz w:val="24"/>
+                <w:szCs w:val="24"/>
+                <w:lang w:val="en-US"/>
+              </w:rPr>
+            </w:pPr>
+            <w:r>
+              <w:rPr>
+                <w:rFonts w:ascii="Times New Roman" w:hAnsi="Times New Roman"/>
                 <w:sz w:val="24"/>
                 <w:szCs w:val="24"/>
                 <w:lang w:val="en-US"/>
@@ -1381,27 +1214,7 @@
                 <w:szCs w:val="24"/>
                 <w:lang w:val="en-US"/>
               </w:rPr>
-              <w:t xml:space="preserve">(Now 151009. Initialization issues remain. Adrian communicates with Lennart </w:t>
-            </w:r>
-            <w:proofErr w:type="spellStart"/>
-            <w:r>
-              <w:rPr>
-                <w:rFonts w:ascii="Times New Roman" w:hAnsi="Times New Roman"/>
-                <w:sz w:val="24"/>
-                <w:szCs w:val="24"/>
-                <w:lang w:val="en-US"/>
-              </w:rPr>
-              <w:t>Ochel</w:t>
-            </w:r>
-            <w:proofErr w:type="spellEnd"/>
-            <w:r>
-              <w:rPr>
-                <w:rFonts w:ascii="Times New Roman" w:hAnsi="Times New Roman"/>
-                <w:sz w:val="24"/>
-                <w:szCs w:val="24"/>
-                <w:lang w:val="en-US"/>
-              </w:rPr>
-              <w:t>)</w:t>
+              <w:t>(Now 151009. Initialization issues remain. Adrian communicates with Lennart Ochel)</w:t>
             </w:r>
           </w:p>
         </w:tc>
@@ -1446,27 +1259,7 @@
                 <w:szCs w:val="24"/>
                 <w:lang w:val="en-US"/>
               </w:rPr>
-              <w:t xml:space="preserve">(L </w:t>
-            </w:r>
-            <w:proofErr w:type="spellStart"/>
-            <w:r>
-              <w:rPr>
-                <w:rFonts w:ascii="Times New Roman" w:hAnsi="Times New Roman"/>
-                <w:sz w:val="24"/>
-                <w:szCs w:val="24"/>
-                <w:lang w:val="en-US"/>
-              </w:rPr>
-              <w:t>Ochel</w:t>
-            </w:r>
-            <w:proofErr w:type="spellEnd"/>
-            <w:r>
-              <w:rPr>
-                <w:rFonts w:ascii="Times New Roman" w:hAnsi="Times New Roman"/>
-                <w:sz w:val="24"/>
-                <w:szCs w:val="24"/>
-                <w:lang w:val="en-US"/>
-              </w:rPr>
-              <w:t>)</w:t>
+              <w:t>(L Ochel)</w:t>
             </w:r>
           </w:p>
         </w:tc>
@@ -1646,25 +1439,14 @@
                 <w:lang w:val="en-US"/>
               </w:rPr>
             </w:pPr>
-            <w:proofErr w:type="gramStart"/>
-            <w:r>
-              <w:rPr>
-                <w:rFonts w:ascii="Times New Roman" w:hAnsi="Times New Roman"/>
-                <w:sz w:val="24"/>
-                <w:szCs w:val="24"/>
-                <w:lang w:val="en-US"/>
-              </w:rPr>
-              <w:t>Adrian :</w:t>
-            </w:r>
-            <w:proofErr w:type="gramEnd"/>
-            <w:r>
-              <w:rPr>
-                <w:rFonts w:ascii="Times New Roman" w:hAnsi="Times New Roman"/>
-                <w:sz w:val="24"/>
-                <w:szCs w:val="24"/>
-                <w:lang w:val="en-US"/>
-              </w:rPr>
-              <w:t xml:space="preserve"> </w:t>
+            <w:r>
+              <w:rPr>
+                <w:rFonts w:ascii="Times New Roman" w:hAnsi="Times New Roman"/>
+                <w:sz w:val="24"/>
+                <w:szCs w:val="24"/>
+                <w:lang w:val="en-US"/>
+              </w:rPr>
+              <w:t xml:space="preserve">Adrian : </w:t>
             </w:r>
             <w:r>
               <w:rPr>
@@ -1691,7 +1473,6 @@
                 <w:lang w:val="en-US"/>
               </w:rPr>
             </w:pPr>
-            <w:proofErr w:type="spellStart"/>
             <w:r>
               <w:rPr>
                 <w:rFonts w:ascii="Times New Roman" w:hAnsi="Times New Roman"/>
@@ -1701,7 +1482,6 @@
               </w:rPr>
               <w:t>Adeel</w:t>
             </w:r>
-            <w:proofErr w:type="spellEnd"/>
             <w:r>
               <w:rPr>
                 <w:rFonts w:ascii="Times New Roman" w:hAnsi="Times New Roman"/>
@@ -1858,7 +1638,6 @@
                 <w:lang w:val="en-US"/>
               </w:rPr>
             </w:pPr>
-            <w:proofErr w:type="spellStart"/>
             <w:r>
               <w:rPr>
                 <w:rFonts w:ascii="Times New Roman" w:hAnsi="Times New Roman"/>
@@ -1868,7 +1647,6 @@
               </w:rPr>
               <w:t>Alachew</w:t>
             </w:r>
-            <w:proofErr w:type="spellEnd"/>
           </w:p>
         </w:tc>
         <w:tc>
@@ -2014,7 +1792,6 @@
                 <w:lang w:val="en-US"/>
               </w:rPr>
             </w:pPr>
-            <w:proofErr w:type="spellStart"/>
             <w:r>
               <w:rPr>
                 <w:rFonts w:ascii="Times New Roman" w:hAnsi="Times New Roman"/>
@@ -2024,7 +1801,6 @@
               </w:rPr>
               <w:t>Alachew</w:t>
             </w:r>
-            <w:proofErr w:type="spellEnd"/>
             <w:r>
               <w:rPr>
                 <w:rFonts w:ascii="Times New Roman" w:hAnsi="Times New Roman"/>
@@ -2177,36 +1953,14 @@
                 <w:lang w:val="en-US"/>
               </w:rPr>
             </w:pPr>
-            <w:proofErr w:type="spellStart"/>
-            <w:proofErr w:type="gramStart"/>
-            <w:r>
-              <w:rPr>
-                <w:rFonts w:ascii="Times New Roman" w:hAnsi="Times New Roman"/>
-                <w:sz w:val="24"/>
-                <w:szCs w:val="24"/>
-                <w:lang w:val="en-US"/>
-              </w:rPr>
-              <w:t>Adeel</w:t>
-            </w:r>
-            <w:proofErr w:type="spellEnd"/>
-            <w:r>
-              <w:rPr>
-                <w:rFonts w:ascii="Times New Roman" w:hAnsi="Times New Roman"/>
-                <w:sz w:val="24"/>
-                <w:szCs w:val="24"/>
-                <w:lang w:val="en-US"/>
-              </w:rPr>
-              <w:t xml:space="preserve"> :</w:t>
-            </w:r>
-            <w:proofErr w:type="gramEnd"/>
-            <w:r>
-              <w:rPr>
-                <w:rFonts w:ascii="Times New Roman" w:hAnsi="Times New Roman"/>
-                <w:sz w:val="24"/>
-                <w:szCs w:val="24"/>
-                <w:lang w:val="en-US"/>
-              </w:rPr>
-              <w:t xml:space="preserve"> It should work. I will check again.</w:t>
+            <w:r>
+              <w:rPr>
+                <w:rFonts w:ascii="Times New Roman" w:hAnsi="Times New Roman"/>
+                <w:sz w:val="24"/>
+                <w:szCs w:val="24"/>
+                <w:lang w:val="en-US"/>
+              </w:rPr>
+              <w:t>Adeel : It should work. I will check again.</w:t>
             </w:r>
           </w:p>
           <w:p>
@@ -2244,7 +1998,6 @@
                 <w:lang w:val="en-US"/>
               </w:rPr>
             </w:pPr>
-            <w:proofErr w:type="spellStart"/>
             <w:r>
               <w:rPr>
                 <w:rFonts w:ascii="Times New Roman" w:hAnsi="Times New Roman"/>
@@ -2255,7 +2008,6 @@
               <w:lastRenderedPageBreak/>
               <w:t>Adeel</w:t>
             </w:r>
-            <w:proofErr w:type="spellEnd"/>
           </w:p>
         </w:tc>
         <w:tc>
@@ -2362,8 +2114,31 @@
                 <w:lang w:val="en-US"/>
               </w:rPr>
             </w:pPr>
-            <w:proofErr w:type="spellStart"/>
-            <w:proofErr w:type="gramStart"/>
+            <w:r>
+              <w:rPr>
+                <w:rFonts w:ascii="Times New Roman" w:hAnsi="Times New Roman"/>
+                <w:sz w:val="24"/>
+                <w:szCs w:val="24"/>
+                <w:lang w:val="en-US"/>
+              </w:rPr>
+              <w:t>Alachew : It should work. I will check again.</w:t>
+            </w:r>
+          </w:p>
+        </w:tc>
+        <w:tc>
+          <w:tcPr>
+            <w:tcW w:w="1170" w:type="dxa"/>
+          </w:tcPr>
+          <w:p>
+            <w:pPr>
+              <w:pStyle w:val="PlainText"/>
+              <w:rPr>
+                <w:rFonts w:ascii="Times New Roman" w:hAnsi="Times New Roman"/>
+                <w:sz w:val="24"/>
+                <w:szCs w:val="24"/>
+                <w:lang w:val="en-US"/>
+              </w:rPr>
+            </w:pPr>
             <w:r>
               <w:rPr>
                 <w:rFonts w:ascii="Times New Roman" w:hAnsi="Times New Roman"/>
@@ -2373,53 +2148,6 @@
               </w:rPr>
               <w:t>Alachew</w:t>
             </w:r>
-            <w:proofErr w:type="spellEnd"/>
-            <w:r>
-              <w:rPr>
-                <w:rFonts w:ascii="Times New Roman" w:hAnsi="Times New Roman"/>
-                <w:sz w:val="24"/>
-                <w:szCs w:val="24"/>
-                <w:lang w:val="en-US"/>
-              </w:rPr>
-              <w:t xml:space="preserve"> :</w:t>
-            </w:r>
-            <w:proofErr w:type="gramEnd"/>
-            <w:r>
-              <w:rPr>
-                <w:rFonts w:ascii="Times New Roman" w:hAnsi="Times New Roman"/>
-                <w:sz w:val="24"/>
-                <w:szCs w:val="24"/>
-                <w:lang w:val="en-US"/>
-              </w:rPr>
-              <w:t xml:space="preserve"> It should work. I will check again.</w:t>
-            </w:r>
-          </w:p>
-        </w:tc>
-        <w:tc>
-          <w:tcPr>
-            <w:tcW w:w="1170" w:type="dxa"/>
-          </w:tcPr>
-          <w:p>
-            <w:pPr>
-              <w:pStyle w:val="PlainText"/>
-              <w:rPr>
-                <w:rFonts w:ascii="Times New Roman" w:hAnsi="Times New Roman"/>
-                <w:sz w:val="24"/>
-                <w:szCs w:val="24"/>
-                <w:lang w:val="en-US"/>
-              </w:rPr>
-            </w:pPr>
-            <w:proofErr w:type="spellStart"/>
-            <w:r>
-              <w:rPr>
-                <w:rFonts w:ascii="Times New Roman" w:hAnsi="Times New Roman"/>
-                <w:sz w:val="24"/>
-                <w:szCs w:val="24"/>
-                <w:lang w:val="en-US"/>
-              </w:rPr>
-              <w:t>Alachew</w:t>
-            </w:r>
-            <w:proofErr w:type="spellEnd"/>
           </w:p>
         </w:tc>
         <w:tc>
@@ -2513,27 +2241,7 @@
                 <w:szCs w:val="24"/>
                 <w:lang w:val="en-US"/>
               </w:rPr>
-              <w:t xml:space="preserve">It is not possible in the </w:t>
-            </w:r>
-            <w:proofErr w:type="spellStart"/>
-            <w:r>
-              <w:rPr>
-                <w:rFonts w:ascii="Times New Roman" w:hAnsi="Times New Roman"/>
-                <w:sz w:val="24"/>
-                <w:szCs w:val="24"/>
-                <w:lang w:val="en-US"/>
-              </w:rPr>
-              <w:t>OMEdit</w:t>
-            </w:r>
-            <w:proofErr w:type="spellEnd"/>
-            <w:r>
-              <w:rPr>
-                <w:rFonts w:ascii="Times New Roman" w:hAnsi="Times New Roman"/>
-                <w:sz w:val="24"/>
-                <w:szCs w:val="24"/>
-                <w:lang w:val="en-US"/>
-              </w:rPr>
-              <w:t xml:space="preserve"> parameters dialog. Values are shown but cannot be edited or are not updated in the Meta-Model.</w:t>
+              <w:t>It is not possible in the OMEdit parameters dialog. Values are shown but cannot be edited or are not updated in the Meta-Model.</w:t>
             </w:r>
           </w:p>
         </w:tc>
@@ -2551,7 +2259,6 @@
                 <w:lang w:val="en-US"/>
               </w:rPr>
             </w:pPr>
-            <w:proofErr w:type="spellStart"/>
             <w:r>
               <w:rPr>
                 <w:rFonts w:ascii="Times New Roman" w:hAnsi="Times New Roman"/>
@@ -2561,7 +2268,6 @@
               </w:rPr>
               <w:t>Adeel</w:t>
             </w:r>
-            <w:proofErr w:type="spellEnd"/>
           </w:p>
         </w:tc>
         <w:tc>
@@ -2676,38 +2382,31 @@
                 <w:lang w:val="en-US"/>
               </w:rPr>
             </w:pPr>
-            <w:proofErr w:type="spellStart"/>
-            <w:proofErr w:type="gramStart"/>
-            <w:r>
-              <w:rPr>
-                <w:rFonts w:ascii="Times New Roman" w:hAnsi="Times New Roman"/>
-                <w:sz w:val="24"/>
-                <w:szCs w:val="24"/>
-                <w:lang w:val="en-US"/>
-              </w:rPr>
-              <w:t>Adeel</w:t>
-            </w:r>
-            <w:proofErr w:type="spellEnd"/>
-            <w:r>
-              <w:rPr>
-                <w:rFonts w:ascii="Times New Roman" w:hAnsi="Times New Roman"/>
-                <w:sz w:val="24"/>
-                <w:szCs w:val="24"/>
-                <w:lang w:val="en-US"/>
-              </w:rPr>
-              <w:t xml:space="preserve"> :</w:t>
-            </w:r>
-            <w:proofErr w:type="gramEnd"/>
-            <w:r>
-              <w:rPr>
-                <w:rFonts w:ascii="Times New Roman" w:hAnsi="Times New Roman"/>
-                <w:sz w:val="24"/>
-                <w:szCs w:val="24"/>
-                <w:lang w:val="en-US"/>
-              </w:rPr>
-              <w:t xml:space="preserve"> Ask Alexander &amp; Dag what parameters should be changeable. </w:t>
-            </w:r>
-            <w:proofErr w:type="spellStart"/>
+            <w:r>
+              <w:rPr>
+                <w:rFonts w:ascii="Times New Roman" w:hAnsi="Times New Roman"/>
+                <w:sz w:val="24"/>
+                <w:szCs w:val="24"/>
+                <w:lang w:val="en-US"/>
+              </w:rPr>
+              <w:t>Adeel : Ask Alexander &amp; Dag what parameters should be changeable. Alachew will send an email.</w:t>
+            </w:r>
+          </w:p>
+        </w:tc>
+        <w:tc>
+          <w:tcPr>
+            <w:tcW w:w="1170" w:type="dxa"/>
+          </w:tcPr>
+          <w:p>
+            <w:pPr>
+              <w:pStyle w:val="PlainText"/>
+              <w:rPr>
+                <w:rFonts w:ascii="Times New Roman" w:hAnsi="Times New Roman"/>
+                <w:sz w:val="24"/>
+                <w:szCs w:val="24"/>
+                <w:lang w:val="en-US"/>
+              </w:rPr>
+            </w:pPr>
             <w:r>
               <w:rPr>
                 <w:rFonts w:ascii="Times New Roman" w:hAnsi="Times New Roman"/>
@@ -2717,43 +2416,6 @@
               </w:rPr>
               <w:t>Alachew</w:t>
             </w:r>
-            <w:proofErr w:type="spellEnd"/>
-            <w:r>
-              <w:rPr>
-                <w:rFonts w:ascii="Times New Roman" w:hAnsi="Times New Roman"/>
-                <w:sz w:val="24"/>
-                <w:szCs w:val="24"/>
-                <w:lang w:val="en-US"/>
-              </w:rPr>
-              <w:t xml:space="preserve"> will send an email.</w:t>
-            </w:r>
-          </w:p>
-        </w:tc>
-        <w:tc>
-          <w:tcPr>
-            <w:tcW w:w="1170" w:type="dxa"/>
-          </w:tcPr>
-          <w:p>
-            <w:pPr>
-              <w:pStyle w:val="PlainText"/>
-              <w:rPr>
-                <w:rFonts w:ascii="Times New Roman" w:hAnsi="Times New Roman"/>
-                <w:sz w:val="24"/>
-                <w:szCs w:val="24"/>
-                <w:lang w:val="en-US"/>
-              </w:rPr>
-            </w:pPr>
-            <w:proofErr w:type="spellStart"/>
-            <w:r>
-              <w:rPr>
-                <w:rFonts w:ascii="Times New Roman" w:hAnsi="Times New Roman"/>
-                <w:sz w:val="24"/>
-                <w:szCs w:val="24"/>
-                <w:lang w:val="en-US"/>
-              </w:rPr>
-              <w:t>Alachew</w:t>
-            </w:r>
-            <w:proofErr w:type="spellEnd"/>
           </w:p>
         </w:tc>
         <w:tc>
@@ -2773,11 +2435,12 @@
             <w:r>
               <w:rPr>
                 <w:rFonts w:ascii="Times New Roman" w:hAnsi="Times New Roman"/>
-                <w:sz w:val="24"/>
-                <w:szCs w:val="24"/>
-                <w:lang w:val="en-US"/>
-              </w:rPr>
-              <w:t>Adaptation needed</w:t>
+                <w:color w:val="00B050"/>
+                <w:sz w:val="24"/>
+                <w:szCs w:val="24"/>
+                <w:lang w:val="en-US"/>
+              </w:rPr>
+              <w:t>Done</w:t>
             </w:r>
           </w:p>
         </w:tc>
@@ -2802,7 +2465,7 @@
                 <w:szCs w:val="24"/>
                 <w:lang w:val="en-US"/>
               </w:rPr>
-              <w:t>Beginning of March</w:t>
+              <w:t>2016-03-09</w:t>
             </w:r>
           </w:p>
         </w:tc>
@@ -2867,8 +2530,51 @@
                 <w:lang w:val="en-US"/>
               </w:rPr>
             </w:pPr>
-            <w:proofErr w:type="spellStart"/>
-            <w:proofErr w:type="gramStart"/>
+            <w:r>
+              <w:rPr>
+                <w:rFonts w:ascii="Times New Roman" w:hAnsi="Times New Roman"/>
+                <w:sz w:val="24"/>
+                <w:szCs w:val="24"/>
+                <w:lang w:val="en-US"/>
+              </w:rPr>
+              <w:t>Adeel : It should work. I will check again.</w:t>
+            </w:r>
+          </w:p>
+          <w:p>
+            <w:pPr>
+              <w:pStyle w:val="PlainText"/>
+              <w:rPr>
+                <w:rFonts w:ascii="Times New Roman" w:hAnsi="Times New Roman"/>
+                <w:sz w:val="24"/>
+                <w:szCs w:val="24"/>
+                <w:lang w:val="en-US"/>
+              </w:rPr>
+            </w:pPr>
+            <w:r>
+              <w:rPr>
+                <w:rFonts w:ascii="Times New Roman" w:hAnsi="Times New Roman"/>
+                <w:sz w:val="24"/>
+                <w:szCs w:val="24"/>
+                <w:lang w:val="en-US"/>
+              </w:rPr>
+              <w:t>2016-02-24 – is working now, checked</w:t>
+            </w:r>
+          </w:p>
+        </w:tc>
+        <w:tc>
+          <w:tcPr>
+            <w:tcW w:w="1170" w:type="dxa"/>
+          </w:tcPr>
+          <w:p>
+            <w:pPr>
+              <w:pStyle w:val="PlainText"/>
+              <w:rPr>
+                <w:rFonts w:ascii="Times New Roman" w:hAnsi="Times New Roman"/>
+                <w:sz w:val="24"/>
+                <w:szCs w:val="24"/>
+                <w:lang w:val="en-US"/>
+              </w:rPr>
+            </w:pPr>
             <w:r>
               <w:rPr>
                 <w:rFonts w:ascii="Times New Roman" w:hAnsi="Times New Roman"/>
@@ -2878,73 +2584,6 @@
               </w:rPr>
               <w:t>Adeel</w:t>
             </w:r>
-            <w:proofErr w:type="spellEnd"/>
-            <w:r>
-              <w:rPr>
-                <w:rFonts w:ascii="Times New Roman" w:hAnsi="Times New Roman"/>
-                <w:sz w:val="24"/>
-                <w:szCs w:val="24"/>
-                <w:lang w:val="en-US"/>
-              </w:rPr>
-              <w:t xml:space="preserve"> :</w:t>
-            </w:r>
-            <w:proofErr w:type="gramEnd"/>
-            <w:r>
-              <w:rPr>
-                <w:rFonts w:ascii="Times New Roman" w:hAnsi="Times New Roman"/>
-                <w:sz w:val="24"/>
-                <w:szCs w:val="24"/>
-                <w:lang w:val="en-US"/>
-              </w:rPr>
-              <w:t xml:space="preserve"> It should work. I will check again.</w:t>
-            </w:r>
-          </w:p>
-          <w:p>
-            <w:pPr>
-              <w:pStyle w:val="PlainText"/>
-              <w:rPr>
-                <w:rFonts w:ascii="Times New Roman" w:hAnsi="Times New Roman"/>
-                <w:sz w:val="24"/>
-                <w:szCs w:val="24"/>
-                <w:lang w:val="en-US"/>
-              </w:rPr>
-            </w:pPr>
-            <w:r>
-              <w:rPr>
-                <w:rFonts w:ascii="Times New Roman" w:hAnsi="Times New Roman"/>
-                <w:sz w:val="24"/>
-                <w:szCs w:val="24"/>
-                <w:lang w:val="en-US"/>
-              </w:rPr>
-              <w:t>2016-02-24 – is working now, checked</w:t>
-            </w:r>
-          </w:p>
-        </w:tc>
-        <w:tc>
-          <w:tcPr>
-            <w:tcW w:w="1170" w:type="dxa"/>
-          </w:tcPr>
-          <w:p>
-            <w:pPr>
-              <w:pStyle w:val="PlainText"/>
-              <w:rPr>
-                <w:rFonts w:ascii="Times New Roman" w:hAnsi="Times New Roman"/>
-                <w:sz w:val="24"/>
-                <w:szCs w:val="24"/>
-                <w:lang w:val="en-US"/>
-              </w:rPr>
-            </w:pPr>
-            <w:proofErr w:type="spellStart"/>
-            <w:r>
-              <w:rPr>
-                <w:rFonts w:ascii="Times New Roman" w:hAnsi="Times New Roman"/>
-                <w:sz w:val="24"/>
-                <w:szCs w:val="24"/>
-                <w:lang w:val="en-US"/>
-              </w:rPr>
-              <w:t>Adeel</w:t>
-            </w:r>
-            <w:proofErr w:type="spellEnd"/>
           </w:p>
         </w:tc>
         <w:tc>
@@ -3051,59 +2690,51 @@
                 <w:lang w:val="en-US"/>
               </w:rPr>
             </w:pPr>
-            <w:proofErr w:type="gramStart"/>
-            <w:r>
-              <w:rPr>
-                <w:rFonts w:ascii="Times New Roman" w:hAnsi="Times New Roman"/>
-                <w:sz w:val="24"/>
-                <w:szCs w:val="24"/>
-                <w:lang w:val="en-US"/>
-              </w:rPr>
-              <w:t>Alexander :</w:t>
-            </w:r>
-            <w:proofErr w:type="gramEnd"/>
-            <w:r>
-              <w:rPr>
-                <w:rFonts w:ascii="Times New Roman" w:hAnsi="Times New Roman"/>
-                <w:sz w:val="24"/>
-                <w:szCs w:val="24"/>
-                <w:lang w:val="en-US"/>
-              </w:rPr>
-              <w:t xml:space="preserve"> Rename sub-models and save with new folder </w:t>
-            </w:r>
-            <w:proofErr w:type="spellStart"/>
-            <w:r>
-              <w:rPr>
-                <w:rFonts w:ascii="Times New Roman" w:hAnsi="Times New Roman"/>
-                <w:sz w:val="24"/>
-                <w:szCs w:val="24"/>
-                <w:lang w:val="en-US"/>
-              </w:rPr>
-              <w:t>strucuture</w:t>
-            </w:r>
-            <w:proofErr w:type="spellEnd"/>
-            <w:r>
-              <w:rPr>
-                <w:rFonts w:ascii="Times New Roman" w:hAnsi="Times New Roman"/>
-                <w:sz w:val="24"/>
-                <w:szCs w:val="24"/>
-                <w:lang w:val="en-US"/>
-              </w:rPr>
-              <w:t>.</w:t>
-            </w:r>
-          </w:p>
-          <w:p>
-            <w:pPr>
-              <w:pStyle w:val="PlainText"/>
-              <w:rPr>
-                <w:rFonts w:ascii="Times New Roman" w:hAnsi="Times New Roman"/>
-                <w:sz w:val="24"/>
-                <w:szCs w:val="24"/>
-                <w:lang w:val="en-US"/>
-              </w:rPr>
-            </w:pPr>
-            <w:proofErr w:type="spellStart"/>
-            <w:proofErr w:type="gramStart"/>
+            <w:r>
+              <w:rPr>
+                <w:rFonts w:ascii="Times New Roman" w:hAnsi="Times New Roman"/>
+                <w:sz w:val="24"/>
+                <w:szCs w:val="24"/>
+                <w:lang w:val="en-US"/>
+              </w:rPr>
+              <w:t>Alexander : Rename sub-models and save with new folder strucuture.</w:t>
+            </w:r>
+          </w:p>
+          <w:p>
+            <w:pPr>
+              <w:pStyle w:val="PlainText"/>
+              <w:rPr>
+                <w:rFonts w:ascii="Times New Roman" w:hAnsi="Times New Roman"/>
+                <w:sz w:val="24"/>
+                <w:szCs w:val="24"/>
+                <w:lang w:val="en-US"/>
+              </w:rPr>
+            </w:pPr>
+            <w:r>
+              <w:rPr>
+                <w:rFonts w:ascii="Times New Roman" w:hAnsi="Times New Roman"/>
+                <w:sz w:val="24"/>
+                <w:szCs w:val="24"/>
+                <w:lang w:val="en-US"/>
+              </w:rPr>
+              <w:t>Adeel : Add save-as instead of renaming a meta-model.</w:t>
+            </w:r>
+          </w:p>
+        </w:tc>
+        <w:tc>
+          <w:tcPr>
+            <w:tcW w:w="1170" w:type="dxa"/>
+          </w:tcPr>
+          <w:p>
+            <w:pPr>
+              <w:pStyle w:val="PlainText"/>
+              <w:rPr>
+                <w:rFonts w:ascii="Times New Roman" w:hAnsi="Times New Roman"/>
+                <w:sz w:val="24"/>
+                <w:szCs w:val="24"/>
+                <w:lang w:val="en-US"/>
+              </w:rPr>
+            </w:pPr>
             <w:r>
               <w:rPr>
                 <w:rFonts w:ascii="Times New Roman" w:hAnsi="Times New Roman"/>
@@ -3113,53 +2744,6 @@
               </w:rPr>
               <w:t>Adeel</w:t>
             </w:r>
-            <w:proofErr w:type="spellEnd"/>
-            <w:r>
-              <w:rPr>
-                <w:rFonts w:ascii="Times New Roman" w:hAnsi="Times New Roman"/>
-                <w:sz w:val="24"/>
-                <w:szCs w:val="24"/>
-                <w:lang w:val="en-US"/>
-              </w:rPr>
-              <w:t xml:space="preserve"> :</w:t>
-            </w:r>
-            <w:proofErr w:type="gramEnd"/>
-            <w:r>
-              <w:rPr>
-                <w:rFonts w:ascii="Times New Roman" w:hAnsi="Times New Roman"/>
-                <w:sz w:val="24"/>
-                <w:szCs w:val="24"/>
-                <w:lang w:val="en-US"/>
-              </w:rPr>
-              <w:t xml:space="preserve"> Add save-as instead of renaming a meta-model.</w:t>
-            </w:r>
-          </w:p>
-        </w:tc>
-        <w:tc>
-          <w:tcPr>
-            <w:tcW w:w="1170" w:type="dxa"/>
-          </w:tcPr>
-          <w:p>
-            <w:pPr>
-              <w:pStyle w:val="PlainText"/>
-              <w:rPr>
-                <w:rFonts w:ascii="Times New Roman" w:hAnsi="Times New Roman"/>
-                <w:sz w:val="24"/>
-                <w:szCs w:val="24"/>
-                <w:lang w:val="en-US"/>
-              </w:rPr>
-            </w:pPr>
-            <w:proofErr w:type="spellStart"/>
-            <w:r>
-              <w:rPr>
-                <w:rFonts w:ascii="Times New Roman" w:hAnsi="Times New Roman"/>
-                <w:sz w:val="24"/>
-                <w:szCs w:val="24"/>
-                <w:lang w:val="en-US"/>
-              </w:rPr>
-              <w:t>Adeel</w:t>
-            </w:r>
-            <w:proofErr w:type="spellEnd"/>
           </w:p>
         </w:tc>
         <w:tc>
@@ -3273,8 +2857,51 @@
                 <w:lang w:val="en-US"/>
               </w:rPr>
             </w:pPr>
-            <w:proofErr w:type="spellStart"/>
-            <w:proofErr w:type="gramStart"/>
+            <w:r>
+              <w:rPr>
+                <w:rFonts w:ascii="Times New Roman" w:hAnsi="Times New Roman"/>
+                <w:sz w:val="24"/>
+                <w:szCs w:val="24"/>
+                <w:lang w:val="en-US"/>
+              </w:rPr>
+              <w:t>Adeel : Hard coded representation of interface point e.g an arrow. But with flexible positioning.</w:t>
+            </w:r>
+          </w:p>
+          <w:p>
+            <w:pPr>
+              <w:pStyle w:val="PlainText"/>
+              <w:rPr>
+                <w:rFonts w:ascii="Times New Roman" w:hAnsi="Times New Roman"/>
+                <w:sz w:val="24"/>
+                <w:szCs w:val="24"/>
+                <w:lang w:val="en-US"/>
+              </w:rPr>
+            </w:pPr>
+            <w:r>
+              <w:rPr>
+                <w:rFonts w:ascii="Times New Roman" w:hAnsi="Times New Roman"/>
+                <w:sz w:val="24"/>
+                <w:szCs w:val="24"/>
+                <w:lang w:val="en-US"/>
+              </w:rPr>
+              <w:t>Adrian : Create enumeration for shapes and add it to the XML. Ask SKF people how they want it.</w:t>
+            </w:r>
+          </w:p>
+        </w:tc>
+        <w:tc>
+          <w:tcPr>
+            <w:tcW w:w="1170" w:type="dxa"/>
+          </w:tcPr>
+          <w:p>
+            <w:pPr>
+              <w:pStyle w:val="PlainText"/>
+              <w:rPr>
+                <w:rFonts w:ascii="Times New Roman" w:hAnsi="Times New Roman"/>
+                <w:sz w:val="24"/>
+                <w:szCs w:val="24"/>
+                <w:lang w:val="en-US"/>
+              </w:rPr>
+            </w:pPr>
             <w:r>
               <w:rPr>
                 <w:rFonts w:ascii="Times New Roman" w:hAnsi="Times New Roman"/>
@@ -3284,104 +2911,6 @@
               </w:rPr>
               <w:t>Adeel</w:t>
             </w:r>
-            <w:proofErr w:type="spellEnd"/>
-            <w:r>
-              <w:rPr>
-                <w:rFonts w:ascii="Times New Roman" w:hAnsi="Times New Roman"/>
-                <w:sz w:val="24"/>
-                <w:szCs w:val="24"/>
-                <w:lang w:val="en-US"/>
-              </w:rPr>
-              <w:t xml:space="preserve"> :</w:t>
-            </w:r>
-            <w:proofErr w:type="gramEnd"/>
-            <w:r>
-              <w:rPr>
-                <w:rFonts w:ascii="Times New Roman" w:hAnsi="Times New Roman"/>
-                <w:sz w:val="24"/>
-                <w:szCs w:val="24"/>
-                <w:lang w:val="en-US"/>
-              </w:rPr>
-              <w:t xml:space="preserve"> Hard coded representation of interface point </w:t>
-            </w:r>
-            <w:proofErr w:type="spellStart"/>
-            <w:r>
-              <w:rPr>
-                <w:rFonts w:ascii="Times New Roman" w:hAnsi="Times New Roman"/>
-                <w:sz w:val="24"/>
-                <w:szCs w:val="24"/>
-                <w:lang w:val="en-US"/>
-              </w:rPr>
-              <w:t>e.g</w:t>
-            </w:r>
-            <w:proofErr w:type="spellEnd"/>
-            <w:r>
-              <w:rPr>
-                <w:rFonts w:ascii="Times New Roman" w:hAnsi="Times New Roman"/>
-                <w:sz w:val="24"/>
-                <w:szCs w:val="24"/>
-                <w:lang w:val="en-US"/>
-              </w:rPr>
-              <w:t xml:space="preserve"> an arrow. But with flexible positioning.</w:t>
-            </w:r>
-          </w:p>
-          <w:p>
-            <w:pPr>
-              <w:pStyle w:val="PlainText"/>
-              <w:rPr>
-                <w:rFonts w:ascii="Times New Roman" w:hAnsi="Times New Roman"/>
-                <w:sz w:val="24"/>
-                <w:szCs w:val="24"/>
-                <w:lang w:val="en-US"/>
-              </w:rPr>
-            </w:pPr>
-            <w:proofErr w:type="gramStart"/>
-            <w:r>
-              <w:rPr>
-                <w:rFonts w:ascii="Times New Roman" w:hAnsi="Times New Roman"/>
-                <w:sz w:val="24"/>
-                <w:szCs w:val="24"/>
-                <w:lang w:val="en-US"/>
-              </w:rPr>
-              <w:t>Adrian :</w:t>
-            </w:r>
-            <w:proofErr w:type="gramEnd"/>
-            <w:r>
-              <w:rPr>
-                <w:rFonts w:ascii="Times New Roman" w:hAnsi="Times New Roman"/>
-                <w:sz w:val="24"/>
-                <w:szCs w:val="24"/>
-                <w:lang w:val="en-US"/>
-              </w:rPr>
-              <w:t xml:space="preserve"> Create enumeration for shapes and add it to the XML. Ask SKF people how they want it.</w:t>
-            </w:r>
-          </w:p>
-        </w:tc>
-        <w:tc>
-          <w:tcPr>
-            <w:tcW w:w="1170" w:type="dxa"/>
-          </w:tcPr>
-          <w:p>
-            <w:pPr>
-              <w:pStyle w:val="PlainText"/>
-              <w:rPr>
-                <w:rFonts w:ascii="Times New Roman" w:hAnsi="Times New Roman"/>
-                <w:sz w:val="24"/>
-                <w:szCs w:val="24"/>
-                <w:lang w:val="en-US"/>
-              </w:rPr>
-            </w:pPr>
-            <w:proofErr w:type="spellStart"/>
-            <w:r>
-              <w:rPr>
-                <w:rFonts w:ascii="Times New Roman" w:hAnsi="Times New Roman"/>
-                <w:sz w:val="24"/>
-                <w:szCs w:val="24"/>
-                <w:lang w:val="en-US"/>
-              </w:rPr>
-              <w:t>Adeel</w:t>
-            </w:r>
-            <w:proofErr w:type="spellEnd"/>
           </w:p>
         </w:tc>
         <w:tc>
@@ -3487,10 +3016,12 @@
                 <w:highlight w:val="yellow"/>
                 <w:lang w:val="en-US"/>
               </w:rPr>
-              <w:t xml:space="preserve">Change icons for Meta-Models and external models in </w:t>
-            </w:r>
-            <w:proofErr w:type="spellStart"/>
-            <w:r>
+              <w:t>Change icons for Meta-Models and external models in OMEdit. This might require some annotations in the XML definition.</w:t>
+            </w:r>
+          </w:p>
+          <w:p>
+            <w:pPr>
+              <w:pStyle w:val="PlainText"/>
               <w:rPr>
                 <w:rFonts w:ascii="Times New Roman" w:hAnsi="Times New Roman"/>
                 <w:sz w:val="24"/>
@@ -3498,9 +3029,7 @@
                 <w:highlight w:val="yellow"/>
                 <w:lang w:val="en-US"/>
               </w:rPr>
-              <w:t>OMEdit</w:t>
-            </w:r>
-            <w:proofErr w:type="spellEnd"/>
+            </w:pPr>
             <w:r>
               <w:rPr>
                 <w:rFonts w:ascii="Times New Roman" w:hAnsi="Times New Roman"/>
@@ -3509,7 +3038,7 @@
                 <w:highlight w:val="yellow"/>
                 <w:lang w:val="en-US"/>
               </w:rPr>
-              <w:t>. This might require some annotations in the XML definition.</w:t>
+              <w:t>Adeel : Add option “change/update icon”in the meta-model editor. This should open a new widget which allow creating icon using Modelica shapes and then store the created Modelica graphical annotations in the meta-model XML.</w:t>
             </w:r>
           </w:p>
           <w:p>
@@ -3523,8 +3052,6 @@
                 <w:lang w:val="en-US"/>
               </w:rPr>
             </w:pPr>
-            <w:proofErr w:type="spellStart"/>
-            <w:proofErr w:type="gramStart"/>
             <w:r>
               <w:rPr>
                 <w:rFonts w:ascii="Times New Roman" w:hAnsi="Times New Roman"/>
@@ -3533,10 +3060,12 @@
                 <w:highlight w:val="yellow"/>
                 <w:lang w:val="en-US"/>
               </w:rPr>
-              <w:t>Adeel</w:t>
-            </w:r>
-            <w:proofErr w:type="spellEnd"/>
-            <w:r>
+              <w:t>Ask SKF people how they want it.</w:t>
+            </w:r>
+          </w:p>
+          <w:p>
+            <w:pPr>
+              <w:pStyle w:val="PlainText"/>
               <w:rPr>
                 <w:rFonts w:ascii="Times New Roman" w:hAnsi="Times New Roman"/>
                 <w:sz w:val="24"/>
@@ -3544,10 +3073,43 @@
                 <w:highlight w:val="yellow"/>
                 <w:lang w:val="en-US"/>
               </w:rPr>
-              <w:t xml:space="preserve"> :</w:t>
-            </w:r>
-            <w:proofErr w:type="gramEnd"/>
-            <w:r>
+            </w:pPr>
+            <w:r>
+              <w:rPr>
+                <w:rFonts w:ascii="Times New Roman" w:hAnsi="Times New Roman"/>
+                <w:sz w:val="24"/>
+                <w:szCs w:val="24"/>
+                <w:lang w:val="en-US"/>
+              </w:rPr>
+              <w:t xml:space="preserve">Adeel: </w:t>
+            </w:r>
+            <w:r>
+              <w:rPr>
+                <w:rFonts w:ascii="Times New Roman" w:hAnsi="Times New Roman"/>
+                <w:sz w:val="24"/>
+                <w:szCs w:val="24"/>
+                <w:lang w:val="en-US"/>
+              </w:rPr>
+              <w:t>Not</w:t>
+            </w:r>
+            <w:r>
+              <w:rPr>
+                <w:rFonts w:ascii="Times New Roman" w:hAnsi="Times New Roman"/>
+                <w:sz w:val="24"/>
+                <w:szCs w:val="24"/>
+                <w:lang w:val="en-US"/>
+              </w:rPr>
+              <w:t xml:space="preserve"> Needed</w:t>
+            </w:r>
+          </w:p>
+        </w:tc>
+        <w:tc>
+          <w:tcPr>
+            <w:tcW w:w="1170" w:type="dxa"/>
+          </w:tcPr>
+          <w:p>
+            <w:pPr>
+              <w:pStyle w:val="PlainText"/>
               <w:rPr>
                 <w:rFonts w:ascii="Times New Roman" w:hAnsi="Times New Roman"/>
                 <w:sz w:val="24"/>
@@ -3555,9 +3117,7 @@
                 <w:highlight w:val="yellow"/>
                 <w:lang w:val="en-US"/>
               </w:rPr>
-              <w:t xml:space="preserve"> Add option “change/update </w:t>
-            </w:r>
-            <w:proofErr w:type="spellStart"/>
+            </w:pPr>
             <w:r>
               <w:rPr>
                 <w:rFonts w:ascii="Times New Roman" w:hAnsi="Times New Roman"/>
@@ -3566,120 +3126,8 @@
                 <w:highlight w:val="yellow"/>
                 <w:lang w:val="en-US"/>
               </w:rPr>
-              <w:t>icon”in</w:t>
-            </w:r>
-            <w:proofErr w:type="spellEnd"/>
-            <w:r>
-              <w:rPr>
-                <w:rFonts w:ascii="Times New Roman" w:hAnsi="Times New Roman"/>
-                <w:sz w:val="24"/>
-                <w:szCs w:val="24"/>
-                <w:highlight w:val="yellow"/>
-                <w:lang w:val="en-US"/>
-              </w:rPr>
-              <w:t xml:space="preserve"> the meta-model editor. This should open a new widget which allow creating icon using Modelica shapes and then store the created Modelica graphical annotations in the meta-model XML.</w:t>
-            </w:r>
-          </w:p>
-          <w:p>
-            <w:pPr>
-              <w:pStyle w:val="PlainText"/>
-              <w:rPr>
-                <w:rFonts w:ascii="Times New Roman" w:hAnsi="Times New Roman"/>
-                <w:sz w:val="24"/>
-                <w:szCs w:val="24"/>
-                <w:highlight w:val="yellow"/>
-                <w:lang w:val="en-US"/>
-              </w:rPr>
-            </w:pPr>
-            <w:r>
-              <w:rPr>
-                <w:rFonts w:ascii="Times New Roman" w:hAnsi="Times New Roman"/>
-                <w:sz w:val="24"/>
-                <w:szCs w:val="24"/>
-                <w:highlight w:val="yellow"/>
-                <w:lang w:val="en-US"/>
-              </w:rPr>
-              <w:t>Ask SKF people how they want it.</w:t>
-            </w:r>
-          </w:p>
-          <w:p>
-            <w:pPr>
-              <w:pStyle w:val="PlainText"/>
-              <w:rPr>
-                <w:rFonts w:ascii="Times New Roman" w:hAnsi="Times New Roman"/>
-                <w:sz w:val="24"/>
-                <w:szCs w:val="24"/>
-                <w:highlight w:val="yellow"/>
-                <w:lang w:val="en-US"/>
-              </w:rPr>
-            </w:pPr>
-            <w:proofErr w:type="spellStart"/>
-            <w:r>
-              <w:rPr>
-                <w:rFonts w:ascii="Times New Roman" w:hAnsi="Times New Roman"/>
-                <w:sz w:val="24"/>
-                <w:szCs w:val="24"/>
-                <w:lang w:val="en-US"/>
-              </w:rPr>
-              <w:t>Adeel</w:t>
-            </w:r>
-            <w:proofErr w:type="spellEnd"/>
-            <w:r>
-              <w:rPr>
-                <w:rFonts w:ascii="Times New Roman" w:hAnsi="Times New Roman"/>
-                <w:sz w:val="24"/>
-                <w:szCs w:val="24"/>
-                <w:lang w:val="en-US"/>
-              </w:rPr>
-              <w:t xml:space="preserve">: </w:t>
-            </w:r>
-            <w:r>
-              <w:rPr>
-                <w:rFonts w:ascii="Times New Roman" w:hAnsi="Times New Roman"/>
-                <w:sz w:val="24"/>
-                <w:szCs w:val="24"/>
-                <w:lang w:val="en-US"/>
-              </w:rPr>
-              <w:t>Not</w:t>
-            </w:r>
-            <w:r>
-              <w:rPr>
-                <w:rFonts w:ascii="Times New Roman" w:hAnsi="Times New Roman"/>
-                <w:sz w:val="24"/>
-                <w:szCs w:val="24"/>
-                <w:lang w:val="en-US"/>
-              </w:rPr>
-              <w:t xml:space="preserve"> Needed</w:t>
-            </w:r>
-          </w:p>
-        </w:tc>
-        <w:tc>
-          <w:tcPr>
-            <w:tcW w:w="1170" w:type="dxa"/>
-          </w:tcPr>
-          <w:p>
-            <w:pPr>
-              <w:pStyle w:val="PlainText"/>
-              <w:rPr>
-                <w:rFonts w:ascii="Times New Roman" w:hAnsi="Times New Roman"/>
-                <w:sz w:val="24"/>
-                <w:szCs w:val="24"/>
-                <w:highlight w:val="yellow"/>
-                <w:lang w:val="en-US"/>
-              </w:rPr>
-            </w:pPr>
-            <w:proofErr w:type="spellStart"/>
-            <w:r>
-              <w:rPr>
-                <w:rFonts w:ascii="Times New Roman" w:hAnsi="Times New Roman"/>
-                <w:sz w:val="24"/>
-                <w:szCs w:val="24"/>
-                <w:highlight w:val="yellow"/>
-                <w:lang w:val="en-US"/>
-              </w:rPr>
               <w:t>Alachew</w:t>
             </w:r>
-            <w:proofErr w:type="spellEnd"/>
           </w:p>
         </w:tc>
         <w:tc>
@@ -3753,27 +3201,7 @@
                 <w:szCs w:val="24"/>
                 <w:lang w:val="en-US"/>
               </w:rPr>
-              <w:t xml:space="preserve">Start </w:t>
-            </w:r>
-            <w:proofErr w:type="spellStart"/>
-            <w:r>
-              <w:rPr>
-                <w:rFonts w:ascii="Times New Roman" w:hAnsi="Times New Roman"/>
-                <w:sz w:val="24"/>
-                <w:szCs w:val="24"/>
-                <w:lang w:val="en-US"/>
-              </w:rPr>
-              <w:t>OMEdit</w:t>
-            </w:r>
-            <w:proofErr w:type="spellEnd"/>
-            <w:r>
-              <w:rPr>
-                <w:rFonts w:ascii="Times New Roman" w:hAnsi="Times New Roman"/>
-                <w:sz w:val="24"/>
-                <w:szCs w:val="24"/>
-                <w:lang w:val="en-US"/>
-              </w:rPr>
-              <w:t xml:space="preserve"> with </w:t>
+              <w:t xml:space="preserve">Start OMEdit with </w:t>
             </w:r>
             <w:r>
               <w:rPr>
@@ -3809,27 +3237,7 @@
                 <w:lang w:val="en-US"/>
               </w:rPr>
               <w:lastRenderedPageBreak/>
-              <w:t xml:space="preserve">Start </w:t>
-            </w:r>
-            <w:proofErr w:type="spellStart"/>
-            <w:r>
-              <w:rPr>
-                <w:rFonts w:ascii="Times New Roman" w:hAnsi="Times New Roman"/>
-                <w:sz w:val="24"/>
-                <w:szCs w:val="24"/>
-                <w:lang w:val="en-US"/>
-              </w:rPr>
-              <w:t>OMEdit</w:t>
-            </w:r>
-            <w:proofErr w:type="spellEnd"/>
-            <w:r>
-              <w:rPr>
-                <w:rFonts w:ascii="Times New Roman" w:hAnsi="Times New Roman"/>
-                <w:sz w:val="24"/>
-                <w:szCs w:val="24"/>
-                <w:lang w:val="en-US"/>
-              </w:rPr>
-              <w:t xml:space="preserve"> with Meta-Model as command line </w:t>
+              <w:t xml:space="preserve">Start OMEdit with Meta-Model as command line </w:t>
             </w:r>
             <w:r>
               <w:rPr>
@@ -3852,36 +3260,14 @@
                 <w:lang w:val="en-US"/>
               </w:rPr>
             </w:pPr>
-            <w:proofErr w:type="spellStart"/>
-            <w:proofErr w:type="gramStart"/>
-            <w:r>
-              <w:rPr>
-                <w:rFonts w:ascii="Times New Roman" w:hAnsi="Times New Roman"/>
-                <w:sz w:val="24"/>
-                <w:szCs w:val="24"/>
-                <w:lang w:val="en-US"/>
-              </w:rPr>
-              <w:t>Adeel</w:t>
-            </w:r>
-            <w:proofErr w:type="spellEnd"/>
-            <w:r>
-              <w:rPr>
-                <w:rFonts w:ascii="Times New Roman" w:hAnsi="Times New Roman"/>
-                <w:sz w:val="24"/>
-                <w:szCs w:val="24"/>
-                <w:lang w:val="en-US"/>
-              </w:rPr>
-              <w:t xml:space="preserve"> :</w:t>
-            </w:r>
-            <w:proofErr w:type="gramEnd"/>
-            <w:r>
-              <w:rPr>
-                <w:rFonts w:ascii="Times New Roman" w:hAnsi="Times New Roman"/>
-                <w:sz w:val="24"/>
-                <w:szCs w:val="24"/>
-                <w:lang w:val="en-US"/>
-              </w:rPr>
-              <w:t xml:space="preserve"> Tested and is working fine.</w:t>
+            <w:r>
+              <w:rPr>
+                <w:rFonts w:ascii="Times New Roman" w:hAnsi="Times New Roman"/>
+                <w:sz w:val="24"/>
+                <w:szCs w:val="24"/>
+                <w:lang w:val="en-US"/>
+              </w:rPr>
+              <w:t>Adeel : Tested and is working fine.</w:t>
             </w:r>
           </w:p>
           <w:p>
@@ -3919,7 +3305,6 @@
                 <w:lang w:val="en-US"/>
               </w:rPr>
             </w:pPr>
-            <w:proofErr w:type="spellStart"/>
             <w:r>
               <w:rPr>
                 <w:rFonts w:ascii="Times New Roman" w:hAnsi="Times New Roman"/>
@@ -3930,7 +3315,6 @@
               <w:lastRenderedPageBreak/>
               <w:t>Adeel</w:t>
             </w:r>
-            <w:proofErr w:type="spellEnd"/>
           </w:p>
         </w:tc>
         <w:tc>
@@ -4237,6 +3621,48 @@
               <w:t xml:space="preserve"> * third version, select which interfaces should be aligned on the 3d level</w:t>
             </w:r>
           </w:p>
+          <w:p>
+            <w:pPr>
+              <w:pStyle w:val="PlainText"/>
+              <w:rPr>
+                <w:rFonts w:ascii="Times New Roman" w:hAnsi="Times New Roman"/>
+                <w:sz w:val="24"/>
+                <w:szCs w:val="24"/>
+                <w:lang w:val="en-US"/>
+              </w:rPr>
+            </w:pPr>
+          </w:p>
+          <w:p>
+            <w:pPr>
+              <w:pStyle w:val="PlainText"/>
+              <w:rPr>
+                <w:rFonts w:ascii="Times New Roman" w:hAnsi="Times New Roman"/>
+                <w:sz w:val="24"/>
+                <w:szCs w:val="24"/>
+                <w:lang w:val="en-US"/>
+              </w:rPr>
+            </w:pPr>
+            <w:r>
+              <w:rPr>
+                <w:rFonts w:ascii="Times New Roman" w:hAnsi="Times New Roman"/>
+                <w:sz w:val="24"/>
+                <w:szCs w:val="24"/>
+                <w:highlight w:val="yellow"/>
+                <w:lang w:val="en-US"/>
+              </w:rPr>
+              <w:t xml:space="preserve">Adeel </w:t>
+            </w:r>
+            <w:r>
+              <w:rPr>
+                <w:rFonts w:ascii="Times New Roman" w:hAnsi="Times New Roman"/>
+                <w:sz w:val="24"/>
+                <w:szCs w:val="24"/>
+                <w:highlight w:val="yellow"/>
+                <w:lang w:val="en-US"/>
+              </w:rPr>
+              <w:t>: First &amp; second version is done. You can select which interfaces to align and the editor also shows which interfaces are aligned and which are not aligned by marking them red.</w:t>
+            </w:r>
+          </w:p>
         </w:tc>
         <w:tc>
           <w:tcPr>
@@ -4270,7 +3696,6 @@
               </w:rPr>
               <w:t xml:space="preserve">, </w:t>
             </w:r>
-            <w:proofErr w:type="spellStart"/>
             <w:r>
               <w:rPr>
                 <w:rFonts w:ascii="Times New Roman" w:hAnsi="Times New Roman"/>
@@ -4280,7 +3705,6 @@
               </w:rPr>
               <w:t>Alachew</w:t>
             </w:r>
-            <w:proofErr w:type="spellEnd"/>
             <w:r>
               <w:rPr>
                 <w:rFonts w:ascii="Times New Roman" w:hAnsi="Times New Roman"/>
@@ -4297,21 +3721,8 @@
                 <w:szCs w:val="24"/>
                 <w:lang w:val="en-US"/>
               </w:rPr>
-              <w:t xml:space="preserve">&amp; </w:t>
-            </w:r>
-            <w:proofErr w:type="spellStart"/>
-            <w:r>
-              <w:rPr>
-                <w:rFonts w:ascii="Times New Roman" w:hAnsi="Times New Roman"/>
-                <w:sz w:val="24"/>
-                <w:szCs w:val="24"/>
-                <w:lang w:val="en-US"/>
-              </w:rPr>
-              <w:t>Adeel</w:t>
-            </w:r>
-            <w:bookmarkStart w:id="4" w:name="_GoBack"/>
-            <w:bookmarkEnd w:id="4"/>
-            <w:proofErr w:type="spellEnd"/>
+              <w:t>&amp; Adeel</w:t>
+            </w:r>
           </w:p>
         </w:tc>
         <w:tc>
@@ -4340,16 +3751,14 @@
               <w:pStyle w:val="PlainText"/>
               <w:rPr>
                 <w:rFonts w:ascii="Times New Roman" w:hAnsi="Times New Roman"/>
-                <w:color w:val="00B050"/>
-                <w:sz w:val="24"/>
-                <w:szCs w:val="24"/>
-                <w:lang w:val="en-US"/>
-              </w:rPr>
-            </w:pPr>
-            <w:r>
-              <w:rPr>
-                <w:rFonts w:ascii="Times New Roman" w:hAnsi="Times New Roman"/>
-                <w:color w:val="00B050"/>
+                <w:sz w:val="24"/>
+                <w:szCs w:val="24"/>
+                <w:lang w:val="en-US"/>
+              </w:rPr>
+            </w:pPr>
+            <w:r>
+              <w:rPr>
+                <w:rFonts w:ascii="Times New Roman" w:hAnsi="Times New Roman"/>
                 <w:sz w:val="24"/>
                 <w:szCs w:val="24"/>
                 <w:lang w:val="en-US"/>
@@ -4461,16 +3870,14 @@
               <w:pStyle w:val="PlainText"/>
               <w:rPr>
                 <w:rFonts w:ascii="Times New Roman" w:hAnsi="Times New Roman"/>
-                <w:color w:val="00B050"/>
-                <w:sz w:val="24"/>
-                <w:szCs w:val="24"/>
-                <w:lang w:val="en-US"/>
-              </w:rPr>
-            </w:pPr>
-            <w:r>
-              <w:rPr>
-                <w:rFonts w:ascii="Times New Roman" w:hAnsi="Times New Roman"/>
-                <w:color w:val="00B050"/>
+                <w:sz w:val="24"/>
+                <w:szCs w:val="24"/>
+                <w:lang w:val="en-US"/>
+              </w:rPr>
+            </w:pPr>
+            <w:r>
+              <w:rPr>
+                <w:rFonts w:ascii="Times New Roman" w:hAnsi="Times New Roman"/>
                 <w:sz w:val="24"/>
                 <w:szCs w:val="24"/>
                 <w:lang w:val="en-US"/>
@@ -4527,27 +3934,7 @@
                 <w:szCs w:val="24"/>
                 <w:lang w:val="en-US"/>
               </w:rPr>
-              <w:t xml:space="preserve">Update the </w:t>
-            </w:r>
-            <w:proofErr w:type="spellStart"/>
-            <w:r>
-              <w:rPr>
-                <w:rFonts w:ascii="Times New Roman" w:hAnsi="Times New Roman"/>
-                <w:sz w:val="24"/>
-                <w:szCs w:val="24"/>
-                <w:lang w:val="en-US"/>
-              </w:rPr>
-              <w:t>Modelica</w:t>
-            </w:r>
-            <w:proofErr w:type="spellEnd"/>
-            <w:r>
-              <w:rPr>
-                <w:rFonts w:ascii="Times New Roman" w:hAnsi="Times New Roman"/>
-                <w:sz w:val="24"/>
-                <w:szCs w:val="24"/>
-                <w:lang w:val="en-US"/>
-              </w:rPr>
-              <w:t xml:space="preserve"> plugin code to use external objects instead of global static object.</w:t>
+              <w:t>Update the Modelica plugin code to use external objects instead of global static object.</w:t>
             </w:r>
           </w:p>
           <w:p>
@@ -4585,7 +3972,6 @@
                 <w:lang w:val="en-US"/>
               </w:rPr>
             </w:pPr>
-            <w:proofErr w:type="spellStart"/>
             <w:r>
               <w:rPr>
                 <w:rFonts w:ascii="Times New Roman" w:hAnsi="Times New Roman"/>
@@ -4595,7 +3981,6 @@
               </w:rPr>
               <w:t>Adeel</w:t>
             </w:r>
-            <w:proofErr w:type="spellEnd"/>
           </w:p>
         </w:tc>
         <w:tc>
@@ -4634,16 +4019,14 @@
               <w:pStyle w:val="PlainText"/>
               <w:rPr>
                 <w:rFonts w:ascii="Times New Roman" w:hAnsi="Times New Roman"/>
-                <w:color w:val="00B050"/>
-                <w:sz w:val="24"/>
-                <w:szCs w:val="24"/>
-                <w:lang w:val="en-US"/>
-              </w:rPr>
-            </w:pPr>
-            <w:r>
-              <w:rPr>
-                <w:rFonts w:ascii="Times New Roman" w:hAnsi="Times New Roman"/>
-                <w:color w:val="00B050"/>
+                <w:sz w:val="24"/>
+                <w:szCs w:val="24"/>
+                <w:lang w:val="en-US"/>
+              </w:rPr>
+            </w:pPr>
+            <w:r>
+              <w:rPr>
+                <w:rFonts w:ascii="Times New Roman" w:hAnsi="Times New Roman"/>
                 <w:sz w:val="24"/>
                 <w:szCs w:val="24"/>
                 <w:lang w:val="en-US"/>
@@ -4778,137 +4161,64 @@
                 <w:szCs w:val="24"/>
                 <w:lang w:val="en-US"/>
               </w:rPr>
+              <w:t xml:space="preserve"> getForce, setMotion</w:t>
+            </w:r>
+            <w:r>
+              <w:rPr>
+                <w:rFonts w:ascii="Times New Roman" w:hAnsi="Times New Roman"/>
+                <w:sz w:val="24"/>
+                <w:szCs w:val="24"/>
+                <w:lang w:val="en-US"/>
+              </w:rPr>
+              <w:t xml:space="preserve"> in the FMU wrapper which calls </w:t>
+            </w:r>
+            <w:r>
+              <w:rPr>
+                <w:rFonts w:ascii="Times New Roman" w:hAnsi="Times New Roman"/>
+                <w:sz w:val="24"/>
+                <w:szCs w:val="24"/>
+                <w:lang w:val="en-US"/>
+              </w:rPr>
+              <w:t>the existing FMI interface</w:t>
+            </w:r>
+          </w:p>
+          <w:p>
+            <w:pPr>
+              <w:pStyle w:val="PlainText"/>
+              <w:rPr>
+                <w:rFonts w:ascii="Times New Roman" w:hAnsi="Times New Roman"/>
+                <w:sz w:val="24"/>
+                <w:szCs w:val="24"/>
+                <w:lang w:val="en-US"/>
+              </w:rPr>
+            </w:pPr>
+            <w:r>
+              <w:rPr>
+                <w:rFonts w:ascii="Times New Roman" w:hAnsi="Times New Roman"/>
+                <w:sz w:val="24"/>
+                <w:szCs w:val="24"/>
+                <w:lang w:val="en-US"/>
+              </w:rPr>
+              <w:t>+ second version, extend the FMI standard with</w:t>
+            </w:r>
+            <w:r>
+              <w:rPr>
+                <w:rFonts w:ascii="Times New Roman" w:hAnsi="Times New Roman"/>
+                <w:sz w:val="24"/>
+                <w:szCs w:val="24"/>
+                <w:lang w:val="en-US"/>
+              </w:rPr>
               <w:t xml:space="preserve"> </w:t>
             </w:r>
-            <w:proofErr w:type="spellStart"/>
-            <w:r>
-              <w:rPr>
-                <w:rFonts w:ascii="Times New Roman" w:hAnsi="Times New Roman"/>
-                <w:sz w:val="24"/>
-                <w:szCs w:val="24"/>
-                <w:lang w:val="en-US"/>
-              </w:rPr>
-              <w:t>getForce</w:t>
-            </w:r>
-            <w:proofErr w:type="spellEnd"/>
-            <w:r>
-              <w:rPr>
-                <w:rFonts w:ascii="Times New Roman" w:hAnsi="Times New Roman"/>
-                <w:sz w:val="24"/>
-                <w:szCs w:val="24"/>
-                <w:lang w:val="en-US"/>
-              </w:rPr>
-              <w:t xml:space="preserve">, </w:t>
-            </w:r>
-            <w:proofErr w:type="spellStart"/>
-            <w:r>
-              <w:rPr>
-                <w:rFonts w:ascii="Times New Roman" w:hAnsi="Times New Roman"/>
-                <w:sz w:val="24"/>
-                <w:szCs w:val="24"/>
-                <w:lang w:val="en-US"/>
-              </w:rPr>
-              <w:t>setMotion</w:t>
-            </w:r>
-            <w:proofErr w:type="spellEnd"/>
-            <w:r>
-              <w:rPr>
-                <w:rFonts w:ascii="Times New Roman" w:hAnsi="Times New Roman"/>
-                <w:sz w:val="24"/>
-                <w:szCs w:val="24"/>
-                <w:lang w:val="en-US"/>
-              </w:rPr>
-              <w:t xml:space="preserve"> in the FMU wrapper which calls </w:t>
-            </w:r>
-            <w:r>
-              <w:rPr>
-                <w:rFonts w:ascii="Times New Roman" w:hAnsi="Times New Roman"/>
-                <w:sz w:val="24"/>
-                <w:szCs w:val="24"/>
-                <w:lang w:val="en-US"/>
-              </w:rPr>
-              <w:t>the existing FMI interface</w:t>
-            </w:r>
-          </w:p>
-          <w:p>
-            <w:pPr>
-              <w:pStyle w:val="PlainText"/>
-              <w:rPr>
-                <w:rFonts w:ascii="Times New Roman" w:hAnsi="Times New Roman"/>
-                <w:sz w:val="24"/>
-                <w:szCs w:val="24"/>
-                <w:lang w:val="en-US"/>
-              </w:rPr>
-            </w:pPr>
-            <w:r>
-              <w:rPr>
-                <w:rFonts w:ascii="Times New Roman" w:hAnsi="Times New Roman"/>
-                <w:sz w:val="24"/>
-                <w:szCs w:val="24"/>
-                <w:lang w:val="en-US"/>
-              </w:rPr>
-              <w:t>+ second version, extend the FMI standard with</w:t>
-            </w:r>
-            <w:r>
-              <w:rPr>
-                <w:rFonts w:ascii="Times New Roman" w:hAnsi="Times New Roman"/>
-                <w:sz w:val="24"/>
-                <w:szCs w:val="24"/>
-                <w:lang w:val="en-US"/>
-              </w:rPr>
-              <w:t xml:space="preserve"> </w:t>
-            </w:r>
-            <w:proofErr w:type="spellStart"/>
-            <w:r>
-              <w:rPr>
-                <w:rFonts w:ascii="Times New Roman" w:hAnsi="Times New Roman"/>
-                <w:sz w:val="24"/>
-                <w:szCs w:val="24"/>
-                <w:lang w:val="en-US"/>
-              </w:rPr>
-              <w:t>getForce</w:t>
-            </w:r>
-            <w:proofErr w:type="spellEnd"/>
-            <w:r>
-              <w:rPr>
-                <w:rFonts w:ascii="Times New Roman" w:hAnsi="Times New Roman"/>
-                <w:sz w:val="24"/>
-                <w:szCs w:val="24"/>
-                <w:lang w:val="en-US"/>
-              </w:rPr>
-              <w:t xml:space="preserve">, </w:t>
-            </w:r>
-            <w:proofErr w:type="spellStart"/>
-            <w:r>
-              <w:rPr>
-                <w:rFonts w:ascii="Times New Roman" w:hAnsi="Times New Roman"/>
-                <w:sz w:val="24"/>
-                <w:szCs w:val="24"/>
-                <w:lang w:val="en-US"/>
-              </w:rPr>
-              <w:t>setMotion</w:t>
-            </w:r>
-            <w:proofErr w:type="spellEnd"/>
-            <w:r>
-              <w:rPr>
-                <w:rFonts w:ascii="Times New Roman" w:hAnsi="Times New Roman"/>
-                <w:sz w:val="24"/>
-                <w:szCs w:val="24"/>
-                <w:lang w:val="en-US"/>
-              </w:rPr>
-              <w:t xml:space="preserve"> functions and </w:t>
-            </w:r>
-            <w:proofErr w:type="spellStart"/>
-            <w:r>
-              <w:rPr>
-                <w:rFonts w:ascii="Times New Roman" w:hAnsi="Times New Roman"/>
-                <w:sz w:val="24"/>
-                <w:szCs w:val="24"/>
-                <w:lang w:val="en-US"/>
-              </w:rPr>
-              <w:t>doInternalStep</w:t>
-            </w:r>
-            <w:proofErr w:type="spellEnd"/>
+            <w:r>
+              <w:rPr>
+                <w:rFonts w:ascii="Times New Roman" w:hAnsi="Times New Roman"/>
+                <w:sz w:val="24"/>
+                <w:szCs w:val="24"/>
+                <w:lang w:val="en-US"/>
+              </w:rPr>
+              <w:t>getForce, setMotion functions and doInternalStep</w:t>
+            </w:r>
           </w:p>
           <w:p>
             <w:pPr>
@@ -4985,27 +4295,15 @@
               </w:rPr>
               <w:t xml:space="preserve">Robert, </w:t>
             </w:r>
-            <w:proofErr w:type="spellStart"/>
-            <w:r>
-              <w:rPr>
-                <w:rFonts w:ascii="Times New Roman" w:hAnsi="Times New Roman"/>
-                <w:sz w:val="24"/>
-                <w:szCs w:val="24"/>
-                <w:lang w:val="en-US"/>
-              </w:rPr>
-              <w:t>Adeel</w:t>
-            </w:r>
-            <w:proofErr w:type="spellEnd"/>
-            <w:r>
-              <w:rPr>
-                <w:rFonts w:ascii="Times New Roman" w:hAnsi="Times New Roman"/>
-                <w:sz w:val="24"/>
-                <w:szCs w:val="24"/>
-                <w:lang w:val="en-US"/>
-              </w:rPr>
-              <w:t xml:space="preserve">, Adrian &amp; </w:t>
-            </w:r>
-            <w:proofErr w:type="spellStart"/>
+            <w:r>
+              <w:rPr>
+                <w:rFonts w:ascii="Times New Roman" w:hAnsi="Times New Roman"/>
+                <w:sz w:val="24"/>
+                <w:szCs w:val="24"/>
+                <w:lang w:val="en-US"/>
+              </w:rPr>
+              <w:t xml:space="preserve">Adeel, Adrian &amp; </w:t>
+            </w:r>
             <w:r>
               <w:rPr>
                 <w:rFonts w:ascii="Times New Roman" w:hAnsi="Times New Roman"/>
@@ -5015,7 +4313,6 @@
               </w:rPr>
               <w:t>Alachew</w:t>
             </w:r>
-            <w:proofErr w:type="spellEnd"/>
           </w:p>
         </w:tc>
         <w:tc>
@@ -5044,16 +4341,14 @@
               <w:pStyle w:val="PlainText"/>
               <w:rPr>
                 <w:rFonts w:ascii="Times New Roman" w:hAnsi="Times New Roman"/>
-                <w:color w:val="00B050"/>
-                <w:sz w:val="24"/>
-                <w:szCs w:val="24"/>
-                <w:lang w:val="en-US"/>
-              </w:rPr>
-            </w:pPr>
-            <w:r>
-              <w:rPr>
-                <w:rFonts w:ascii="Times New Roman" w:hAnsi="Times New Roman"/>
-                <w:color w:val="00B050"/>
+                <w:sz w:val="24"/>
+                <w:szCs w:val="24"/>
+                <w:lang w:val="en-US"/>
+              </w:rPr>
+            </w:pPr>
+            <w:r>
+              <w:rPr>
+                <w:rFonts w:ascii="Times New Roman" w:hAnsi="Times New Roman"/>
                 <w:sz w:val="24"/>
                 <w:szCs w:val="24"/>
                 <w:lang w:val="en-US"/>

</xml_diff>